<commit_message>
minor changes to Milestone3 documentation
</commit_message>
<xml_diff>
--- a/docs/TeamC-Milestone3-Documentation.docx
+++ b/docs/TeamC-Milestone3-Documentation.docx
@@ -43,6 +43,7 @@
           <w:u w:val="single"/>
         </w:rPr>
       </w:pPr>
+      <w:proofErr w:type="spellStart"/>
       <w:r>
         <w:rPr>
           <w:b/>
@@ -51,87 +52,100 @@
           <w:szCs w:val="72"/>
           <w:u w:val="single"/>
         </w:rPr>
-        <w:t>Arimaa 2.0</w:t>
-      </w:r>
-    </w:p>
-    <w:p>
-      <w:pPr>
-        <w:jc w:val="center"/>
+        <w:t>Arimaa</w:t>
+      </w:r>
+      <w:proofErr w:type="spellEnd"/>
+      <w:r>
+        <w:rPr>
+          <w:b/>
+          <w:i/>
+          <w:sz w:val="72"/>
+          <w:szCs w:val="72"/>
+          <w:u w:val="single"/>
+        </w:rPr>
+        <w:t xml:space="preserve"> 2.0</w:t>
+      </w:r>
+      <w:r>
+        <w:rPr>
+          <w:b/>
+          <w:i/>
+          <w:sz w:val="72"/>
+          <w:szCs w:val="72"/>
+          <w:u w:val="single"/>
+        </w:rPr>
+        <w:br/>
+      </w:r>
+      <w:r>
         <w:rPr>
           <w:i/>
           <w:sz w:val="48"/>
           <w:szCs w:val="48"/>
         </w:rPr>
-      </w:pPr>
+        <w:t>Trevor Burch</w:t>
+      </w:r>
+      <w:r>
+        <w:rPr>
+          <w:b/>
+          <w:i/>
+          <w:sz w:val="72"/>
+          <w:szCs w:val="72"/>
+          <w:u w:val="single"/>
+        </w:rPr>
+        <w:br/>
+      </w:r>
       <w:r>
         <w:rPr>
           <w:i/>
           <w:sz w:val="48"/>
           <w:szCs w:val="48"/>
         </w:rPr>
-        <w:t>Trevor Burch</w:t>
-      </w:r>
-    </w:p>
-    <w:p>
-      <w:pPr>
-        <w:jc w:val="center"/>
+        <w:t>Tayler How</w:t>
+      </w:r>
+      <w:r>
+        <w:rPr>
+          <w:b/>
+          <w:i/>
+          <w:sz w:val="72"/>
+          <w:szCs w:val="72"/>
+          <w:u w:val="single"/>
+        </w:rPr>
+        <w:br/>
+      </w:r>
+      <w:r>
         <w:rPr>
           <w:i/>
           <w:sz w:val="48"/>
           <w:szCs w:val="48"/>
         </w:rPr>
-      </w:pPr>
-      <w:r>
-        <w:rPr>
+        <w:t>Jesse Shellabarger</w:t>
+      </w:r>
+      <w:r>
+        <w:rPr>
+          <w:b/>
           <w:i/>
+          <w:sz w:val="72"/>
+          <w:szCs w:val="72"/>
+          <w:u w:val="single"/>
+        </w:rPr>
+        <w:br/>
+      </w:r>
+      <w:r>
+        <w:rPr>
           <w:sz w:val="48"/>
           <w:szCs w:val="48"/>
         </w:rPr>
-        <w:t>Tayler How</w:t>
-      </w:r>
-    </w:p>
-    <w:p>
-      <w:pPr>
-        <w:jc w:val="center"/>
-        <w:rPr>
+        <w:t>Milestone 3</w:t>
+      </w:r>
+      <w:r>
+        <w:rPr>
+          <w:b/>
           <w:i/>
-          <w:sz w:val="48"/>
-          <w:szCs w:val="48"/>
-        </w:rPr>
-      </w:pPr>
-      <w:r>
-        <w:rPr>
-          <w:i/>
-          <w:sz w:val="48"/>
-          <w:szCs w:val="48"/>
-        </w:rPr>
-        <w:t>Jesse Shellabarger</w:t>
-      </w:r>
-    </w:p>
-    <w:p>
-      <w:pPr>
-        <w:jc w:val="center"/>
-        <w:rPr>
-          <w:sz w:val="48"/>
-          <w:szCs w:val="48"/>
-        </w:rPr>
-      </w:pPr>
-      <w:r>
-        <w:rPr>
-          <w:sz w:val="48"/>
-          <w:szCs w:val="48"/>
-        </w:rPr>
-        <w:t>Milestone 3</w:t>
-      </w:r>
-    </w:p>
-    <w:p>
-      <w:pPr>
-        <w:jc w:val="center"/>
-        <w:rPr>
-          <w:sz w:val="48"/>
-          <w:szCs w:val="48"/>
-        </w:rPr>
-      </w:pPr>
+          <w:sz w:val="72"/>
+          <w:szCs w:val="72"/>
+          <w:u w:val="single"/>
+        </w:rPr>
+        <w:br/>
+      </w:r>
       <w:r>
         <w:rPr>
           <w:sz w:val="48"/>
@@ -190,8 +204,6 @@
       <w:r>
         <w:t xml:space="preserve"> extracted methods</w:t>
       </w:r>
-      <w:bookmarkStart w:id="0" w:name="_GoBack"/>
-      <w:bookmarkEnd w:id="0"/>
       <w:r>
         <w:t>.</w:t>
       </w:r>
@@ -204,10 +216,34 @@
         <w:t xml:space="preserve"> (hereby referred to as “the new feature”)</w:t>
       </w:r>
       <w:r>
-        <w:t>. This is a new feature, so there were no regression tests in place. Unfortunately, we ran into some tricky graphical bugs while implementing this feature, so it is not yet fully functional. When it is completed, a full set of unit tests will be created for it, to serve as regression tests moving forward.</w:t>
-      </w:r>
-      <w:r>
-        <w:t xml:space="preserve"> It will also be subjected to thorough manual acceptance testing, to ensure the best possible user experience.</w:t>
+        <w:t>. This is a new feature, so there we</w:t>
+      </w:r>
+      <w:r>
+        <w:t>re no regression tests in place</w:t>
+      </w:r>
+      <w:r>
+        <w:t xml:space="preserve">. </w:t>
+      </w:r>
+      <w:r>
+        <w:t>A full set of unit tests were be created</w:t>
+      </w:r>
+      <w:r>
+        <w:t>, to serve as regression tests moving forward.</w:t>
+      </w:r>
+      <w:r>
+        <w:t xml:space="preserve"> It </w:t>
+      </w:r>
+      <w:r>
+        <w:t>has also</w:t>
+      </w:r>
+      <w:r>
+        <w:t xml:space="preserve"> be</w:t>
+      </w:r>
+      <w:r>
+        <w:t>en</w:t>
+      </w:r>
+      <w:r>
+        <w:t xml:space="preserve"> subjected to thorough manual acceptance testing, to ensure the best possible user experience.</w:t>
       </w:r>
     </w:p>
     <w:p>
@@ -215,7 +251,22 @@
         <w:t>For unit testing, w</w:t>
       </w:r>
       <w:r>
-        <w:t>e are currently at approximately 91% statement coverage for our non-graphics modules. This is down slightly from the last iteration, due to the incomplete new feature (as previously mentioned). After that is completed and fully tested, we should move back up to &gt; 95% statement coverage.</w:t>
+        <w:t>e a</w:t>
+      </w:r>
+      <w:r>
+        <w:t>re currently at approximately 95</w:t>
+      </w:r>
+      <w:r>
+        <w:t xml:space="preserve">% statement coverage for our non-graphics modules. This is </w:t>
+      </w:r>
+      <w:r>
+        <w:t>approximately the same as</w:t>
+      </w:r>
+      <w:r>
+        <w:t xml:space="preserve"> the last iteration, </w:t>
+      </w:r>
+      <w:r>
+        <w:t xml:space="preserve">however we plan to bring this number up some. </w:t>
       </w:r>
     </w:p>
     <w:p>
@@ -233,6 +284,68 @@
       <w:r>
         <w:t>All of the necessary design hierarchy changes were made in Milestone 2. Most of the refactoring for this iteration focused on refactoring particularly complicated methods and cleaning up existing code.</w:t>
       </w:r>
+      <w:r>
+        <w:t xml:space="preserve"> A UML diagram of our design can be found below.  A pdf version is available on the project’s </w:t>
+      </w:r>
+      <w:proofErr w:type="spellStart"/>
+      <w:r>
+        <w:t>git</w:t>
+      </w:r>
+      <w:proofErr w:type="spellEnd"/>
+      <w:r>
+        <w:t xml:space="preserve"> repository for easier viewing.</w:t>
+      </w:r>
+    </w:p>
+    <w:p>
+      <w:bookmarkStart w:id="0" w:name="_GoBack"/>
+      <w:r>
+        <w:rPr>
+          <w:noProof/>
+        </w:rPr>
+        <w:lastRenderedPageBreak/>
+        <w:drawing>
+          <wp:inline distT="0" distB="0" distL="0" distR="0">
+            <wp:extent cx="5943600" cy="4337685"/>
+            <wp:effectExtent l="0" t="0" r="0" b="5715"/>
+            <wp:docPr id="1" name="Picture 1"/>
+            <wp:cNvGraphicFramePr>
+              <a:graphicFrameLocks xmlns:a="http://schemas.openxmlformats.org/drawingml/2006/main" noChangeAspect="1"/>
+            </wp:cNvGraphicFramePr>
+            <a:graphic xmlns:a="http://schemas.openxmlformats.org/drawingml/2006/main">
+              <a:graphicData uri="http://schemas.openxmlformats.org/drawingml/2006/picture">
+                <pic:pic xmlns:pic="http://schemas.openxmlformats.org/drawingml/2006/picture">
+                  <pic:nvPicPr>
+                    <pic:cNvPr id="1" name="Updated UML.png"/>
+                    <pic:cNvPicPr/>
+                  </pic:nvPicPr>
+                  <pic:blipFill>
+                    <a:blip r:embed="rId4" cstate="print">
+                      <a:extLst>
+                        <a:ext uri="{28A0092B-C50C-407E-A947-70E740481C1C}">
+                          <a14:useLocalDpi xmlns:a14="http://schemas.microsoft.com/office/drawing/2010/main" val="0"/>
+                        </a:ext>
+                      </a:extLst>
+                    </a:blip>
+                    <a:stretch>
+                      <a:fillRect/>
+                    </a:stretch>
+                  </pic:blipFill>
+                  <pic:spPr>
+                    <a:xfrm>
+                      <a:off x="0" y="0"/>
+                      <a:ext cx="5943600" cy="4337685"/>
+                    </a:xfrm>
+                    <a:prstGeom prst="rect">
+                      <a:avLst/>
+                    </a:prstGeom>
+                  </pic:spPr>
+                </pic:pic>
+              </a:graphicData>
+            </a:graphic>
+          </wp:inline>
+        </w:drawing>
+      </w:r>
+      <w:bookmarkEnd w:id="0"/>
     </w:p>
     <w:p>
       <w:pPr>
@@ -244,15 +357,21 @@
     </w:p>
     <w:p>
       <w:r>
-        <w:t>The master branch is currently ready for delivery, although it is missing the new feature. All previously implemented functionality is present. The refactoring for this milestone didn’t introduce any bugs or adversely affect the quality of the product.</w:t>
-      </w:r>
-    </w:p>
-    <w:p>
-      <w:r>
-        <w:t xml:space="preserve">The new feature is being developed in a separate branch in the project’s GitHub repository. This feature is still under development and this branch is not suited for delivery. After implementation is completed and a thorough suite of tests is developed, the new feature will be approved </w:t>
-      </w:r>
-      <w:r>
-        <w:t>and pushed to the master branch.</w:t>
+        <w:t>The master branch is currently ready for delivery. All previously implemented functionality is present. The refactoring for this milestone didn’t introduce any bugs or adversely affect the quality of the product.</w:t>
+      </w:r>
+    </w:p>
+    <w:p>
+      <w:r>
+        <w:t>The new featu</w:t>
+      </w:r>
+      <w:r>
+        <w:t>re is was</w:t>
+      </w:r>
+      <w:r>
+        <w:t xml:space="preserve"> developed in a separate branch in the project’s GitHub repository. </w:t>
+      </w:r>
+      <w:r>
+        <w:t xml:space="preserve">This branch has been merged into the master branch, where the full system can be found. </w:t>
       </w:r>
     </w:p>
     <w:sectPr>

</xml_diff>

<commit_message>
Added PDF version of M3 general documentation
</commit_message>
<xml_diff>
--- a/docs/TeamC-Milestone3-Documentation.docx
+++ b/docs/TeamC-Milestone3-Documentation.docx
@@ -210,13 +210,13 @@
     </w:p>
     <w:p>
       <w:r>
-        <w:t>One of our goals for this week was to implement custom piece placement at the beginning of the game</w:t>
-      </w:r>
-      <w:r>
-        <w:t xml:space="preserve"> (hereby referred to as “the new feature”)</w:t>
-      </w:r>
-      <w:r>
-        <w:t>. This is a new feature, so there we</w:t>
+        <w:t xml:space="preserve">One of our goals for this week was to implement custom piece placement at the beginning of the game. </w:t>
+      </w:r>
+      <w:r>
+        <w:t>This introduced new functionality</w:t>
+      </w:r>
+      <w:r>
+        <w:t>, so there we</w:t>
       </w:r>
       <w:r>
         <w:t>re no regression tests in place</w:t>
@@ -225,13 +225,19 @@
         <w:t xml:space="preserve">. </w:t>
       </w:r>
       <w:r>
-        <w:t>A full set of unit tests were be created</w:t>
+        <w:t>A full set of unit tests were</w:t>
+      </w:r>
+      <w:r>
+        <w:t xml:space="preserve"> created</w:t>
       </w:r>
       <w:r>
         <w:t>, to serve as regression tests moving forward.</w:t>
       </w:r>
       <w:r>
-        <w:t xml:space="preserve"> It </w:t>
+        <w:t xml:space="preserve"> This feature</w:t>
+      </w:r>
+      <w:r>
+        <w:t xml:space="preserve"> </w:t>
       </w:r>
       <w:r>
         <w:t>has also</w:t>
@@ -257,16 +263,10 @@
         <w:t>re currently at approximately 95</w:t>
       </w:r>
       <w:r>
-        <w:t xml:space="preserve">% statement coverage for our non-graphics modules. This is </w:t>
-      </w:r>
-      <w:r>
-        <w:t>approximately the same as</w:t>
-      </w:r>
-      <w:r>
-        <w:t xml:space="preserve"> the last iteration, </w:t>
-      </w:r>
-      <w:r>
-        <w:t xml:space="preserve">however we plan to bring this number up some. </w:t>
+        <w:t>% statement coverag</w:t>
+      </w:r>
+      <w:r>
+        <w:t>e for our non-graphics modules.</w:t>
       </w:r>
     </w:p>
     <w:p>
@@ -274,6 +274,40 @@
         <w:pStyle w:val="Heading1"/>
       </w:pPr>
       <w:r>
+        <w:t>Delivery</w:t>
+      </w:r>
+    </w:p>
+    <w:p>
+      <w:r>
+        <w:t>The master branch is currently ready for delivery. All previously implemented functionality is present. The refactoring for this milestone didn’t introduce any bugs or adversely affect the quality of the product.</w:t>
+      </w:r>
+    </w:p>
+    <w:p>
+      <w:r>
+        <w:t>The new featu</w:t>
+      </w:r>
+      <w:r>
+        <w:t xml:space="preserve">re </w:t>
+      </w:r>
+      <w:r>
+        <w:t xml:space="preserve">was developed in a separate branch in the project’s </w:t>
+      </w:r>
+      <w:proofErr w:type="spellStart"/>
+      <w:r>
+        <w:t>GitHub</w:t>
+      </w:r>
+      <w:proofErr w:type="spellEnd"/>
+      <w:r>
+        <w:t xml:space="preserve"> repository. This branch has been merged into the master branch, where the full system can be found. </w:t>
+      </w:r>
+      <w:bookmarkStart w:id="0" w:name="_GoBack"/>
+      <w:bookmarkEnd w:id="0"/>
+    </w:p>
+    <w:p>
+      <w:pPr>
+        <w:pStyle w:val="Heading1"/>
+      </w:pPr>
+      <w:r>
         <w:t>Design</w:t>
       </w:r>
     </w:p>
@@ -289,7 +323,7 @@
       </w:r>
       <w:proofErr w:type="spellStart"/>
       <w:r>
-        <w:t>git</w:t>
+        <w:t>GitHub</w:t>
       </w:r>
       <w:proofErr w:type="spellEnd"/>
       <w:r>
@@ -297,7 +331,6 @@
       </w:r>
     </w:p>
     <w:p>
-      <w:bookmarkStart w:id="0" w:name="_GoBack"/>
       <w:r>
         <w:rPr>
           <w:noProof/>
@@ -344,34 +377,6 @@
             </a:graphic>
           </wp:inline>
         </w:drawing>
-      </w:r>
-      <w:bookmarkEnd w:id="0"/>
-    </w:p>
-    <w:p>
-      <w:pPr>
-        <w:pStyle w:val="Heading1"/>
-      </w:pPr>
-      <w:r>
-        <w:t>Delivery</w:t>
-      </w:r>
-    </w:p>
-    <w:p>
-      <w:r>
-        <w:t>The master branch is currently ready for delivery. All previously implemented functionality is present. The refactoring for this milestone didn’t introduce any bugs or adversely affect the quality of the product.</w:t>
-      </w:r>
-    </w:p>
-    <w:p>
-      <w:r>
-        <w:t>The new featu</w:t>
-      </w:r>
-      <w:r>
-        <w:t>re is was</w:t>
-      </w:r>
-      <w:r>
-        <w:t xml:space="preserve"> developed in a separate branch in the project’s GitHub repository. </w:t>
-      </w:r>
-      <w:r>
-        <w:t xml:space="preserve">This branch has been merged into the master branch, where the full system can be found. </w:t>
       </w:r>
     </w:p>
     <w:sectPr>

</xml_diff>